<commit_message>
Latest synch with server push, plus webapp war
</commit_message>
<xml_diff>
--- a/help/StepsforClinician.docx
+++ b/help/StepsforClinician.docx
@@ -46,22 +46,559 @@
       </w:r>
     </w:p>
     <w:p>
+      <w:r>
+        <w:t>May 11, 2013</w:t>
+      </w:r>
+    </w:p>
+    <w:p>
       <w:pPr>
         <w:pStyle w:val="Heading1"/>
+      </w:pPr>
+    </w:p>
+    <w:p>
+      <w:pPr>
+        <w:pStyle w:val="Heading1"/>
+      </w:pPr>
+    </w:p>
+    <w:sdt>
+      <w:sdtPr>
+        <w:id w:val="4146817"/>
+        <w:docPartObj>
+          <w:docPartGallery w:val="Table of Contents"/>
+          <w:docPartUnique/>
+        </w:docPartObj>
+      </w:sdtPr>
+      <w:sdtEndPr>
+        <w:rPr>
+          <w:rFonts w:asciiTheme="minorHAnsi" w:eastAsiaTheme="minorEastAsia" w:hAnsiTheme="minorHAnsi" w:cstheme="minorBidi"/>
+          <w:b w:val="0"/>
+          <w:bCs w:val="0"/>
+          <w:color w:val="auto"/>
+          <w:sz w:val="24"/>
+          <w:szCs w:val="24"/>
+        </w:rPr>
+      </w:sdtEndPr>
+      <w:sdtContent>
+        <w:p>
+          <w:pPr>
+            <w:pStyle w:val="TOCHeading"/>
+          </w:pPr>
+          <w:r>
+            <w:t>Table of Contents</w:t>
+          </w:r>
+        </w:p>
+        <w:p>
+          <w:pPr>
+            <w:pStyle w:val="TOC1"/>
+            <w:tabs>
+              <w:tab w:val="right" w:leader="dot" w:pos="10790"/>
+            </w:tabs>
+            <w:rPr>
+              <w:b w:val="0"/>
+              <w:noProof/>
+            </w:rPr>
+          </w:pPr>
+          <w:r>
+            <w:fldChar w:fldCharType="begin"/>
+          </w:r>
+          <w:r>
+            <w:instrText xml:space="preserve"> TOC \o "1-3" \h \z \u </w:instrText>
+          </w:r>
+          <w:r>
+            <w:fldChar w:fldCharType="separate"/>
+          </w:r>
+          <w:r>
+            <w:rPr>
+              <w:noProof/>
+            </w:rPr>
+            <w:t>Before the First Visit</w:t>
+          </w:r>
+          <w:r>
+            <w:rPr>
+              <w:noProof/>
+            </w:rPr>
+            <w:tab/>
+          </w:r>
+          <w:r>
+            <w:rPr>
+              <w:noProof/>
+            </w:rPr>
+            <w:fldChar w:fldCharType="begin"/>
+          </w:r>
+          <w:r>
+            <w:rPr>
+              <w:noProof/>
+            </w:rPr>
+            <w:instrText xml:space="preserve"> PAGEREF _Toc230152993 \h </w:instrText>
+          </w:r>
+          <w:r>
+            <w:rPr>
+              <w:noProof/>
+            </w:rPr>
+          </w:r>
+          <w:r>
+            <w:rPr>
+              <w:noProof/>
+            </w:rPr>
+            <w:fldChar w:fldCharType="separate"/>
+          </w:r>
+          <w:r>
+            <w:rPr>
+              <w:noProof/>
+            </w:rPr>
+            <w:t>2</w:t>
+          </w:r>
+          <w:r>
+            <w:rPr>
+              <w:noProof/>
+            </w:rPr>
+            <w:fldChar w:fldCharType="end"/>
+          </w:r>
+        </w:p>
+        <w:p>
+          <w:pPr>
+            <w:pStyle w:val="TOC1"/>
+            <w:tabs>
+              <w:tab w:val="right" w:leader="dot" w:pos="10790"/>
+            </w:tabs>
+            <w:rPr>
+              <w:b w:val="0"/>
+              <w:noProof/>
+            </w:rPr>
+          </w:pPr>
+          <w:r>
+            <w:rPr>
+              <w:noProof/>
+            </w:rPr>
+            <w:t>The First Home Visit</w:t>
+          </w:r>
+          <w:r>
+            <w:rPr>
+              <w:noProof/>
+            </w:rPr>
+            <w:tab/>
+          </w:r>
+          <w:r>
+            <w:rPr>
+              <w:noProof/>
+            </w:rPr>
+            <w:fldChar w:fldCharType="begin"/>
+          </w:r>
+          <w:r>
+            <w:rPr>
+              <w:noProof/>
+            </w:rPr>
+            <w:instrText xml:space="preserve"> PAGEREF _Toc230152994 \h </w:instrText>
+          </w:r>
+          <w:r>
+            <w:rPr>
+              <w:noProof/>
+            </w:rPr>
+          </w:r>
+          <w:r>
+            <w:rPr>
+              <w:noProof/>
+            </w:rPr>
+            <w:fldChar w:fldCharType="separate"/>
+          </w:r>
+          <w:r>
+            <w:rPr>
+              <w:noProof/>
+            </w:rPr>
+            <w:t>3</w:t>
+          </w:r>
+          <w:r>
+            <w:rPr>
+              <w:noProof/>
+            </w:rPr>
+            <w:fldChar w:fldCharType="end"/>
+          </w:r>
+        </w:p>
+        <w:p>
+          <w:pPr>
+            <w:pStyle w:val="TOC3"/>
+            <w:tabs>
+              <w:tab w:val="right" w:leader="dot" w:pos="10790"/>
+            </w:tabs>
+            <w:rPr>
+              <w:noProof/>
+              <w:sz w:val="24"/>
+              <w:szCs w:val="24"/>
+            </w:rPr>
+          </w:pPr>
+          <w:r>
+            <w:rPr>
+              <w:noProof/>
+            </w:rPr>
+            <w:t>Setting up the physical devices</w:t>
+          </w:r>
+          <w:r>
+            <w:rPr>
+              <w:noProof/>
+            </w:rPr>
+            <w:tab/>
+          </w:r>
+          <w:r>
+            <w:rPr>
+              <w:noProof/>
+            </w:rPr>
+            <w:fldChar w:fldCharType="begin"/>
+          </w:r>
+          <w:r>
+            <w:rPr>
+              <w:noProof/>
+            </w:rPr>
+            <w:instrText xml:space="preserve"> PAGEREF _Toc230152995 \h </w:instrText>
+          </w:r>
+          <w:r>
+            <w:rPr>
+              <w:noProof/>
+            </w:rPr>
+          </w:r>
+          <w:r>
+            <w:rPr>
+              <w:noProof/>
+            </w:rPr>
+            <w:fldChar w:fldCharType="separate"/>
+          </w:r>
+          <w:r>
+            <w:rPr>
+              <w:noProof/>
+            </w:rPr>
+            <w:t>3</w:t>
+          </w:r>
+          <w:r>
+            <w:rPr>
+              <w:noProof/>
+            </w:rPr>
+            <w:fldChar w:fldCharType="end"/>
+          </w:r>
+        </w:p>
+        <w:p>
+          <w:pPr>
+            <w:pStyle w:val="TOC3"/>
+            <w:tabs>
+              <w:tab w:val="right" w:leader="dot" w:pos="10790"/>
+            </w:tabs>
+            <w:rPr>
+              <w:noProof/>
+              <w:sz w:val="24"/>
+              <w:szCs w:val="24"/>
+            </w:rPr>
+          </w:pPr>
+          <w:r>
+            <w:rPr>
+              <w:noProof/>
+            </w:rPr>
+            <w:t>Configure the Software</w:t>
+          </w:r>
+          <w:r>
+            <w:rPr>
+              <w:noProof/>
+            </w:rPr>
+            <w:tab/>
+          </w:r>
+          <w:r>
+            <w:rPr>
+              <w:noProof/>
+            </w:rPr>
+            <w:fldChar w:fldCharType="begin"/>
+          </w:r>
+          <w:r>
+            <w:rPr>
+              <w:noProof/>
+            </w:rPr>
+            <w:instrText xml:space="preserve"> PAGEREF _Toc230152996 \h </w:instrText>
+          </w:r>
+          <w:r>
+            <w:rPr>
+              <w:noProof/>
+            </w:rPr>
+          </w:r>
+          <w:r>
+            <w:rPr>
+              <w:noProof/>
+            </w:rPr>
+            <w:fldChar w:fldCharType="separate"/>
+          </w:r>
+          <w:r>
+            <w:rPr>
+              <w:noProof/>
+            </w:rPr>
+            <w:t>3</w:t>
+          </w:r>
+          <w:r>
+            <w:rPr>
+              <w:noProof/>
+            </w:rPr>
+            <w:fldChar w:fldCharType="end"/>
+          </w:r>
+        </w:p>
+        <w:p>
+          <w:pPr>
+            <w:pStyle w:val="TOC3"/>
+            <w:tabs>
+              <w:tab w:val="right" w:leader="dot" w:pos="10790"/>
+            </w:tabs>
+            <w:rPr>
+              <w:noProof/>
+              <w:sz w:val="24"/>
+              <w:szCs w:val="24"/>
+            </w:rPr>
+          </w:pPr>
+          <w:r>
+            <w:rPr>
+              <w:noProof/>
+            </w:rPr>
+            <w:t>Starting the Software</w:t>
+          </w:r>
+          <w:r>
+            <w:rPr>
+              <w:noProof/>
+            </w:rPr>
+            <w:tab/>
+          </w:r>
+          <w:r>
+            <w:rPr>
+              <w:noProof/>
+            </w:rPr>
+            <w:fldChar w:fldCharType="begin"/>
+          </w:r>
+          <w:r>
+            <w:rPr>
+              <w:noProof/>
+            </w:rPr>
+            <w:instrText xml:space="preserve"> PAGEREF _Toc230152997 \h </w:instrText>
+          </w:r>
+          <w:r>
+            <w:rPr>
+              <w:noProof/>
+            </w:rPr>
+          </w:r>
+          <w:r>
+            <w:rPr>
+              <w:noProof/>
+            </w:rPr>
+            <w:fldChar w:fldCharType="separate"/>
+          </w:r>
+          <w:r>
+            <w:rPr>
+              <w:noProof/>
+            </w:rPr>
+            <w:t>4</w:t>
+          </w:r>
+          <w:r>
+            <w:rPr>
+              <w:noProof/>
+            </w:rPr>
+            <w:fldChar w:fldCharType="end"/>
+          </w:r>
+        </w:p>
+        <w:p>
+          <w:pPr>
+            <w:pStyle w:val="TOC1"/>
+            <w:tabs>
+              <w:tab w:val="right" w:leader="dot" w:pos="10790"/>
+            </w:tabs>
+            <w:rPr>
+              <w:b w:val="0"/>
+              <w:noProof/>
+            </w:rPr>
+          </w:pPr>
+          <w:r>
+            <w:rPr>
+              <w:noProof/>
+            </w:rPr>
+            <w:t>The Second Home Visit</w:t>
+          </w:r>
+          <w:r>
+            <w:rPr>
+              <w:noProof/>
+            </w:rPr>
+            <w:tab/>
+          </w:r>
+          <w:r>
+            <w:rPr>
+              <w:noProof/>
+            </w:rPr>
+            <w:fldChar w:fldCharType="begin"/>
+          </w:r>
+          <w:r>
+            <w:rPr>
+              <w:noProof/>
+            </w:rPr>
+            <w:instrText xml:space="preserve"> PAGEREF _Toc230152998 \h </w:instrText>
+          </w:r>
+          <w:r>
+            <w:rPr>
+              <w:noProof/>
+            </w:rPr>
+          </w:r>
+          <w:r>
+            <w:rPr>
+              <w:noProof/>
+            </w:rPr>
+            <w:fldChar w:fldCharType="separate"/>
+          </w:r>
+          <w:r>
+            <w:rPr>
+              <w:noProof/>
+            </w:rPr>
+            <w:t>6</w:t>
+          </w:r>
+          <w:r>
+            <w:rPr>
+              <w:noProof/>
+            </w:rPr>
+            <w:fldChar w:fldCharType="end"/>
+          </w:r>
+        </w:p>
+        <w:p>
+          <w:pPr>
+            <w:pStyle w:val="TOC1"/>
+            <w:tabs>
+              <w:tab w:val="right" w:leader="dot" w:pos="10790"/>
+            </w:tabs>
+            <w:rPr>
+              <w:b w:val="0"/>
+              <w:noProof/>
+            </w:rPr>
+          </w:pPr>
+          <w:r>
+            <w:rPr>
+              <w:noProof/>
+            </w:rPr>
+            <w:t>All Subsequent Visits</w:t>
+          </w:r>
+          <w:r>
+            <w:rPr>
+              <w:noProof/>
+            </w:rPr>
+            <w:tab/>
+          </w:r>
+          <w:r>
+            <w:rPr>
+              <w:noProof/>
+            </w:rPr>
+            <w:fldChar w:fldCharType="begin"/>
+          </w:r>
+          <w:r>
+            <w:rPr>
+              <w:noProof/>
+            </w:rPr>
+            <w:instrText xml:space="preserve"> PAGEREF _Toc230152999 \h </w:instrText>
+          </w:r>
+          <w:r>
+            <w:rPr>
+              <w:noProof/>
+            </w:rPr>
+          </w:r>
+          <w:r>
+            <w:rPr>
+              <w:noProof/>
+            </w:rPr>
+            <w:fldChar w:fldCharType="separate"/>
+          </w:r>
+          <w:r>
+            <w:rPr>
+              <w:noProof/>
+            </w:rPr>
+            <w:t>8</w:t>
+          </w:r>
+          <w:r>
+            <w:rPr>
+              <w:noProof/>
+            </w:rPr>
+            <w:fldChar w:fldCharType="end"/>
+          </w:r>
+        </w:p>
+        <w:p>
+          <w:pPr>
+            <w:pStyle w:val="TOC1"/>
+            <w:tabs>
+              <w:tab w:val="right" w:leader="dot" w:pos="10790"/>
+            </w:tabs>
+            <w:rPr>
+              <w:b w:val="0"/>
+              <w:noProof/>
+            </w:rPr>
+          </w:pPr>
+          <w:r>
+            <w:rPr>
+              <w:noProof/>
+            </w:rPr>
+            <w:t>Getting Help</w:t>
+          </w:r>
+          <w:r>
+            <w:rPr>
+              <w:noProof/>
+            </w:rPr>
+            <w:tab/>
+          </w:r>
+          <w:r>
+            <w:rPr>
+              <w:noProof/>
+            </w:rPr>
+            <w:fldChar w:fldCharType="begin"/>
+          </w:r>
+          <w:r>
+            <w:rPr>
+              <w:noProof/>
+            </w:rPr>
+            <w:instrText xml:space="preserve"> PAGEREF _Toc230153000 \h </w:instrText>
+          </w:r>
+          <w:r>
+            <w:rPr>
+              <w:noProof/>
+            </w:rPr>
+          </w:r>
+          <w:r>
+            <w:rPr>
+              <w:noProof/>
+            </w:rPr>
+            <w:fldChar w:fldCharType="separate"/>
+          </w:r>
+          <w:r>
+            <w:rPr>
+              <w:noProof/>
+            </w:rPr>
+            <w:t>8</w:t>
+          </w:r>
+          <w:r>
+            <w:rPr>
+              <w:noProof/>
+            </w:rPr>
+            <w:fldChar w:fldCharType="end"/>
+          </w:r>
+        </w:p>
+        <w:p>
+          <w:r>
+            <w:fldChar w:fldCharType="end"/>
+          </w:r>
+        </w:p>
+      </w:sdtContent>
+    </w:sdt>
+    <w:p>
+      <w:pPr>
+        <w:pStyle w:val="Heading1"/>
         <w:rPr>
           <w:b/>
         </w:rPr>
       </w:pPr>
       <w:r>
-        <w:t>May 11, 2013</w:t>
-      </w:r>
-      <w:r>
         <w:rPr>
           <w:b/>
         </w:rPr>
         <w:br w:type="page"/>
+      </w:r>
+      <w:bookmarkStart w:id="0" w:name="_Toc230152993"/>
+      <w:r>
+        <w:rPr>
+          <w:b/>
+        </w:rPr>
         <w:t>Before the First Visit</w:t>
       </w:r>
+      <w:bookmarkEnd w:id="0"/>
     </w:p>
     <w:p>
       <w:pPr>
@@ -356,9 +893,11 @@
       <w:r>
         <w:br w:type="page"/>
       </w:r>
+      <w:bookmarkStart w:id="1" w:name="_Toc230152994"/>
       <w:r>
         <w:t>The First Home Visit</w:t>
       </w:r>
+      <w:bookmarkEnd w:id="1"/>
     </w:p>
     <w:p>
       <w:pPr>
@@ -378,9 +917,11 @@
       <w:pPr>
         <w:pStyle w:val="Heading3"/>
       </w:pPr>
+      <w:bookmarkStart w:id="2" w:name="_Toc230152995"/>
       <w:r>
         <w:t>Setting up the physical devices</w:t>
       </w:r>
+      <w:bookmarkEnd w:id="2"/>
     </w:p>
     <w:p>
       <w:pPr>
@@ -493,9 +1034,11 @@
       <w:pPr>
         <w:pStyle w:val="Heading3"/>
       </w:pPr>
+      <w:bookmarkStart w:id="3" w:name="_Toc230152996"/>
       <w:r>
         <w:t>Configure the Software</w:t>
       </w:r>
+      <w:bookmarkEnd w:id="3"/>
     </w:p>
     <w:p>
       <w:pPr>
@@ -924,9 +1467,11 @@
       <w:pPr>
         <w:pStyle w:val="Heading3"/>
       </w:pPr>
+      <w:bookmarkStart w:id="4" w:name="_Toc230152997"/>
       <w:r>
         <w:t>Starting the Software</w:t>
       </w:r>
+      <w:bookmarkEnd w:id="4"/>
     </w:p>
     <w:p>
       <w:pPr>
@@ -1428,11 +1973,13 @@
     </w:p>
     <w:p>
       <w:pPr>
-        <w:pStyle w:val="Heading2"/>
-      </w:pPr>
+        <w:pStyle w:val="Heading1"/>
+      </w:pPr>
+      <w:bookmarkStart w:id="5" w:name="_Toc230152998"/>
       <w:r>
         <w:t>The Second Home Visit</w:t>
       </w:r>
+      <w:bookmarkEnd w:id="5"/>
     </w:p>
     <w:p>
       <w:pPr>
@@ -2432,9 +2979,11 @@
       <w:pPr>
         <w:pStyle w:val="Heading1"/>
       </w:pPr>
+      <w:bookmarkStart w:id="6" w:name="_Toc230152999"/>
       <w:r>
         <w:t>All Subsequent Visits</w:t>
       </w:r>
+      <w:bookmarkEnd w:id="6"/>
     </w:p>
     <w:p>
       <w:pPr>
@@ -2595,9 +3144,11 @@
       <w:pPr>
         <w:pStyle w:val="Heading1"/>
       </w:pPr>
+      <w:bookmarkStart w:id="7" w:name="_Toc230153000"/>
       <w:r>
         <w:t>Getting Help</w:t>
       </w:r>
+      <w:bookmarkEnd w:id="7"/>
     </w:p>
     <w:p>
       <w:pPr>
@@ -3748,6 +4299,182 @@
       <w:sz w:val="26"/>
     </w:rPr>
   </w:style>
+  <w:style w:type="paragraph" w:styleId="TOCHeading">
+    <w:name w:val="TOC Heading"/>
+    <w:basedOn w:val="Heading1"/>
+    <w:next w:val="Normal"/>
+    <w:uiPriority w:val="39"/>
+    <w:unhideWhenUsed/>
+    <w:qFormat/>
+    <w:rsid w:val="00D0115A"/>
+    <w:pPr>
+      <w:keepNext/>
+      <w:keepLines/>
+      <w:spacing w:before="480"/>
+      <w:outlineLvl w:val="9"/>
+    </w:pPr>
+    <w:rPr>
+      <w:rFonts w:asciiTheme="majorHAnsi" w:eastAsiaTheme="majorEastAsia" w:hAnsiTheme="majorHAnsi" w:cstheme="majorBidi"/>
+      <w:b/>
+      <w:bCs/>
+      <w:color w:val="365F91" w:themeColor="accent1" w:themeShade="BF"/>
+      <w:sz w:val="28"/>
+      <w:szCs w:val="28"/>
+    </w:rPr>
+  </w:style>
+  <w:style w:type="paragraph" w:styleId="TOC1">
+    <w:name w:val="toc 1"/>
+    <w:basedOn w:val="Normal"/>
+    <w:next w:val="Normal"/>
+    <w:autoRedefine/>
+    <w:uiPriority w:val="39"/>
+    <w:semiHidden/>
+    <w:unhideWhenUsed/>
+    <w:rsid w:val="00D0115A"/>
+    <w:pPr>
+      <w:spacing w:before="120"/>
+    </w:pPr>
+    <w:rPr>
+      <w:b/>
+    </w:rPr>
+  </w:style>
+  <w:style w:type="paragraph" w:styleId="TOC3">
+    <w:name w:val="toc 3"/>
+    <w:basedOn w:val="Normal"/>
+    <w:next w:val="Normal"/>
+    <w:autoRedefine/>
+    <w:uiPriority w:val="39"/>
+    <w:semiHidden/>
+    <w:unhideWhenUsed/>
+    <w:rsid w:val="00D0115A"/>
+    <w:pPr>
+      <w:ind w:left="480"/>
+    </w:pPr>
+    <w:rPr>
+      <w:sz w:val="22"/>
+      <w:szCs w:val="22"/>
+    </w:rPr>
+  </w:style>
+  <w:style w:type="paragraph" w:styleId="TOC2">
+    <w:name w:val="toc 2"/>
+    <w:basedOn w:val="Normal"/>
+    <w:next w:val="Normal"/>
+    <w:autoRedefine/>
+    <w:uiPriority w:val="39"/>
+    <w:semiHidden/>
+    <w:unhideWhenUsed/>
+    <w:rsid w:val="00D0115A"/>
+    <w:pPr>
+      <w:ind w:left="240"/>
+    </w:pPr>
+    <w:rPr>
+      <w:b/>
+      <w:sz w:val="22"/>
+      <w:szCs w:val="22"/>
+    </w:rPr>
+  </w:style>
+  <w:style w:type="paragraph" w:styleId="TOC4">
+    <w:name w:val="toc 4"/>
+    <w:basedOn w:val="Normal"/>
+    <w:next w:val="Normal"/>
+    <w:autoRedefine/>
+    <w:uiPriority w:val="39"/>
+    <w:semiHidden/>
+    <w:unhideWhenUsed/>
+    <w:rsid w:val="00D0115A"/>
+    <w:pPr>
+      <w:ind w:left="720"/>
+    </w:pPr>
+    <w:rPr>
+      <w:sz w:val="20"/>
+      <w:szCs w:val="20"/>
+    </w:rPr>
+  </w:style>
+  <w:style w:type="paragraph" w:styleId="TOC5">
+    <w:name w:val="toc 5"/>
+    <w:basedOn w:val="Normal"/>
+    <w:next w:val="Normal"/>
+    <w:autoRedefine/>
+    <w:uiPriority w:val="39"/>
+    <w:semiHidden/>
+    <w:unhideWhenUsed/>
+    <w:rsid w:val="00D0115A"/>
+    <w:pPr>
+      <w:ind w:left="960"/>
+    </w:pPr>
+    <w:rPr>
+      <w:sz w:val="20"/>
+      <w:szCs w:val="20"/>
+    </w:rPr>
+  </w:style>
+  <w:style w:type="paragraph" w:styleId="TOC6">
+    <w:name w:val="toc 6"/>
+    <w:basedOn w:val="Normal"/>
+    <w:next w:val="Normal"/>
+    <w:autoRedefine/>
+    <w:uiPriority w:val="39"/>
+    <w:semiHidden/>
+    <w:unhideWhenUsed/>
+    <w:rsid w:val="00D0115A"/>
+    <w:pPr>
+      <w:ind w:left="1200"/>
+    </w:pPr>
+    <w:rPr>
+      <w:sz w:val="20"/>
+      <w:szCs w:val="20"/>
+    </w:rPr>
+  </w:style>
+  <w:style w:type="paragraph" w:styleId="TOC7">
+    <w:name w:val="toc 7"/>
+    <w:basedOn w:val="Normal"/>
+    <w:next w:val="Normal"/>
+    <w:autoRedefine/>
+    <w:uiPriority w:val="39"/>
+    <w:semiHidden/>
+    <w:unhideWhenUsed/>
+    <w:rsid w:val="00D0115A"/>
+    <w:pPr>
+      <w:ind w:left="1440"/>
+    </w:pPr>
+    <w:rPr>
+      <w:sz w:val="20"/>
+      <w:szCs w:val="20"/>
+    </w:rPr>
+  </w:style>
+  <w:style w:type="paragraph" w:styleId="TOC8">
+    <w:name w:val="toc 8"/>
+    <w:basedOn w:val="Normal"/>
+    <w:next w:val="Normal"/>
+    <w:autoRedefine/>
+    <w:uiPriority w:val="39"/>
+    <w:semiHidden/>
+    <w:unhideWhenUsed/>
+    <w:rsid w:val="00D0115A"/>
+    <w:pPr>
+      <w:ind w:left="1680"/>
+    </w:pPr>
+    <w:rPr>
+      <w:sz w:val="20"/>
+      <w:szCs w:val="20"/>
+    </w:rPr>
+  </w:style>
+  <w:style w:type="paragraph" w:styleId="TOC9">
+    <w:name w:val="toc 9"/>
+    <w:basedOn w:val="Normal"/>
+    <w:next w:val="Normal"/>
+    <w:autoRedefine/>
+    <w:uiPriority w:val="39"/>
+    <w:semiHidden/>
+    <w:unhideWhenUsed/>
+    <w:rsid w:val="00D0115A"/>
+    <w:pPr>
+      <w:ind w:left="1920"/>
+    </w:pPr>
+    <w:rPr>
+      <w:sz w:val="20"/>
+      <w:szCs w:val="20"/>
+    </w:rPr>
+  </w:style>
 </w:styles>
 </file>
 

</xml_diff>

<commit_message>
Update for small grmmatical and spelling corrections, and update on number of tasks
</commit_message>
<xml_diff>
--- a/help/StepsforClinician.docx
+++ b/help/StepsforClinician.docx
@@ -62,22 +62,20 @@
     </w:p>
     <w:sdt>
       <w:sdtPr>
+        <w:rPr>
+          <w:rFonts w:asciiTheme="minorHAnsi" w:eastAsiaTheme="minorEastAsia" w:hAnsiTheme="minorHAnsi" w:cstheme="minorBidi"/>
+          <w:b w:val="0"/>
+          <w:bCs w:val="0"/>
+          <w:color w:val="auto"/>
+          <w:sz w:val="24"/>
+          <w:szCs w:val="24"/>
+        </w:rPr>
         <w:id w:val="4146817"/>
         <w:docPartObj>
           <w:docPartGallery w:val="Table of Contents"/>
           <w:docPartUnique/>
         </w:docPartObj>
       </w:sdtPr>
-      <w:sdtEndPr>
-        <w:rPr>
-          <w:rFonts w:asciiTheme="minorHAnsi" w:eastAsiaTheme="minorEastAsia" w:hAnsiTheme="minorHAnsi" w:cstheme="minorBidi"/>
-          <w:b w:val="0"/>
-          <w:bCs w:val="0"/>
-          <w:color w:val="auto"/>
-          <w:sz w:val="24"/>
-          <w:szCs w:val="24"/>
-        </w:rPr>
-      </w:sdtEndPr>
       <w:sdtContent>
         <w:p>
           <w:pPr>
@@ -723,15 +721,21 @@
       </w:r>
       <w:proofErr w:type="spellEnd"/>
       <w:r>
-        <w:t xml:space="preserve">” shortcut on the Desktop. This application is only run </w:t>
-      </w:r>
-      <w:proofErr w:type="spellStart"/>
-      <w:r>
-        <w:t>bny</w:t>
-      </w:r>
-      <w:proofErr w:type="spellEnd"/>
-      <w:r>
-        <w:t xml:space="preserve"> the clinician during home visits</w:t>
+        <w:t>” shortcut on the Desktop.</w:t>
+      </w:r>
+      <w:r>
+        <w:t xml:space="preserve"> </w:t>
+      </w:r>
+      <w:proofErr w:type="gramStart"/>
+      <w:r>
+        <w:t>This application is only run b</w:t>
+      </w:r>
+      <w:r>
+        <w:t>y the clinician</w:t>
+      </w:r>
+      <w:proofErr w:type="gramEnd"/>
+      <w:r>
+        <w:t xml:space="preserve"> during home visits</w:t>
       </w:r>
       <w:r>
         <w:t xml:space="preserve">. It has a graphical user interface (GUI) that is used to </w:t>
@@ -742,7 +746,13 @@
       </w:r>
       <w:proofErr w:type="spellEnd"/>
       <w:r>
-        <w:t xml:space="preserve"> configuration setting for the 2 programs above. After modifying settings, saving them, and exiting this program, you must go restart program #1 and #2.</w:t>
+        <w:t xml:space="preserve"> configuration setting for the 2 programs above. After modifying settings, saving them, and exiting this program, you must go restart program</w:t>
+      </w:r>
+      <w:r>
+        <w:t>s</w:t>
+      </w:r>
+      <w:r>
+        <w:t xml:space="preserve"> #1 and #2.</w:t>
       </w:r>
     </w:p>
     <w:p>
@@ -814,7 +824,13 @@
       </w:r>
       <w:proofErr w:type="spellEnd"/>
       <w:r>
-        <w:t xml:space="preserve"> allows remote access to the tablet. We will use this software for remote technical support in the case of unexpected errors. To enable, double-click on the Desktop icon for </w:t>
+        <w:t xml:space="preserve"> allows remote access to the tablet. We will use this softwa</w:t>
+      </w:r>
+      <w:r>
+        <w:t>re for remote technical support</w:t>
+      </w:r>
+      <w:r>
+        <w:t xml:space="preserve">. To enable, double-click on the Desktop icon for </w:t>
       </w:r>
       <w:proofErr w:type="spellStart"/>
       <w:r>
@@ -822,7 +838,13 @@
       </w:r>
       <w:proofErr w:type="spellEnd"/>
       <w:r>
-        <w:t>, then use the power button icon in the upper left to ensure it is accessible. Usually this software will be run while talking to technical support (someone from Dr. Cleary’s group or ASU). It should be disabled at all other times to minimize security risks.</w:t>
+        <w:t xml:space="preserve">, then use the power button icon in the upper left to ensure it is accessible. </w:t>
+      </w:r>
+      <w:r>
+        <w:t>This software should be enabled at all times, though only technical support people (namely Drs. Cleary and Gary) should be using it for remote access</w:t>
+      </w:r>
+      <w:r>
+        <w:t>.</w:t>
       </w:r>
     </w:p>
     <w:p>
@@ -1640,6 +1662,7 @@
         <w:adjustRightInd w:val="0"/>
         <w:rPr>
           <w:rFonts w:ascii="Monaco" w:hAnsi="Monaco" w:cs="Monaco"/>
+          <w:color w:val="000000"/>
           <w:sz w:val="18"/>
           <w:szCs w:val="36"/>
         </w:rPr>
@@ -1656,17 +1679,39 @@
     </w:p>
     <w:p>
       <w:pPr>
-        <w:pStyle w:val="normal0"/>
-        <w:rPr>
-          <w:sz w:val="18"/>
-        </w:rPr>
-      </w:pPr>
-      <w:r>
+        <w:widowControl w:val="0"/>
+        <w:autoSpaceDE w:val="0"/>
+        <w:autoSpaceDN w:val="0"/>
+        <w:adjustRightInd w:val="0"/>
         <w:rPr>
           <w:rFonts w:ascii="Monaco" w:hAnsi="Monaco" w:cs="Monaco"/>
           <w:sz w:val="18"/>
           <w:szCs w:val="36"/>
         </w:rPr>
+      </w:pPr>
+      <w:r>
+        <w:rPr>
+          <w:rFonts w:ascii="Monaco" w:hAnsi="Monaco" w:cs="Monaco"/>
+          <w:color w:val="000000"/>
+          <w:sz w:val="18"/>
+          <w:szCs w:val="36"/>
+        </w:rPr>
+        <w:t>MonitorTask5</w:t>
+      </w:r>
+    </w:p>
+    <w:p>
+      <w:pPr>
+        <w:pStyle w:val="normal0"/>
+        <w:rPr>
+          <w:sz w:val="18"/>
+        </w:rPr>
+      </w:pPr>
+      <w:r>
+        <w:rPr>
+          <w:rFonts w:ascii="Monaco" w:hAnsi="Monaco" w:cs="Monaco"/>
+          <w:sz w:val="18"/>
+          <w:szCs w:val="36"/>
+        </w:rPr>
         <w:t>MonitorTask2</w:t>
       </w:r>
     </w:p>
@@ -1688,7 +1733,19 @@
         <w:rPr>
           <w:sz w:val="20"/>
         </w:rPr>
-        <w:t xml:space="preserve"> tasks may be in numerical order, but there should be 4 of them. If there is not, see Troubleshooting below.</w:t>
+        <w:t xml:space="preserve"> tasks may be in numeri</w:t>
+      </w:r>
+      <w:r>
+        <w:rPr>
+          <w:sz w:val="20"/>
+        </w:rPr>
+        <w:t>cal order, but there should be 5</w:t>
+      </w:r>
+      <w:r>
+        <w:rPr>
+          <w:sz w:val="20"/>
+        </w:rPr>
+        <w:t xml:space="preserve"> of them. If there is not, see Troubleshooting below.</w:t>
       </w:r>
     </w:p>
     <w:p>
@@ -1758,14 +1815,26 @@
         <w:rPr>
           <w:sz w:val="20"/>
         </w:rPr>
-        <w:t xml:space="preserve"> monitoring service due to a Windows8 configuration</w:t>
+        <w:t xml:space="preserve"> monitoring service due to a W</w:t>
+      </w:r>
+      <w:r>
+        <w:rPr>
+          <w:sz w:val="20"/>
+        </w:rPr>
+        <w:t>indows8 configuration</w:t>
       </w:r>
       <w:proofErr w:type="gramEnd"/>
       <w:r>
         <w:rPr>
           <w:sz w:val="20"/>
         </w:rPr>
-        <w:t>. If only 3 tasks show after pressing “L” in step 1 above, then do the following:</w:t>
+        <w:t>. If only 4</w:t>
+      </w:r>
+      <w:r>
+        <w:rPr>
+          <w:sz w:val="20"/>
+        </w:rPr>
+        <w:t xml:space="preserve"> tasks show after pressing “L” in step 1 above, then do the following:</w:t>
       </w:r>
     </w:p>
     <w:p>
@@ -1939,7 +2008,31 @@
         <w:rPr>
           <w:sz w:val="20"/>
         </w:rPr>
-        <w:t xml:space="preserve"> Monitoring Service again. Verify all 4 tasks start by typing “L” in the DOS window again. If only 3 tasks show, repeat</w:t>
+        <w:t xml:space="preserve"> Monito</w:t>
+      </w:r>
+      <w:r>
+        <w:rPr>
+          <w:sz w:val="20"/>
+        </w:rPr>
+        <w:t>ring Service again. Verify all 5</w:t>
+      </w:r>
+      <w:r>
+        <w:rPr>
+          <w:sz w:val="20"/>
+        </w:rPr>
+        <w:t xml:space="preserve"> tasks start by typing “L” in</w:t>
+      </w:r>
+      <w:r>
+        <w:rPr>
+          <w:sz w:val="20"/>
+        </w:rPr>
+        <w:t xml:space="preserve"> the DOS window again. If only 4</w:t>
+      </w:r>
+      <w:r>
+        <w:rPr>
+          <w:sz w:val="20"/>
+        </w:rPr>
+        <w:t xml:space="preserve"> tasks show, repeat</w:t>
       </w:r>
       <w:r>
         <w:rPr>
@@ -2355,7 +2448,31 @@
         <w:rPr>
           <w:sz w:val="20"/>
         </w:rPr>
-        <w:t>Make sure the patient profile is selected; the USB cable attached, and click on data transfer. You should then choose XML as the export file format and export. Make not of the export file.</w:t>
+        <w:t>Make sure the patient profile is selected; the USB cable attached, and click on data transfer. You should then choose XML as the export file format and export. Make not</w:t>
+      </w:r>
+      <w:r>
+        <w:rPr>
+          <w:sz w:val="20"/>
+        </w:rPr>
+        <w:t>e</w:t>
+      </w:r>
+      <w:r>
+        <w:rPr>
+          <w:sz w:val="20"/>
+        </w:rPr>
+        <w:t xml:space="preserve"> of the export</w:t>
+      </w:r>
+      <w:r>
+        <w:rPr>
+          <w:sz w:val="20"/>
+        </w:rPr>
+        <w:t>ed</w:t>
+      </w:r>
+      <w:r>
+        <w:rPr>
+          <w:sz w:val="20"/>
+        </w:rPr>
+        <w:t xml:space="preserve"> file.</w:t>
       </w:r>
     </w:p>
     <w:p>
@@ -2515,7 +2632,19 @@
         <w:rPr>
           <w:sz w:val="20"/>
         </w:rPr>
-        <w:t xml:space="preserve"> to the XML file you just created in the Asthma Analyzer program. It should be under the My Documents folder. After selecting, click the Import button. The application will inform you if</w:t>
+        <w:t xml:space="preserve"> to the XML file you just created in the Asthma Analyzer program. It should be under the My Documents folder.</w:t>
+      </w:r>
+      <w:r>
+        <w:rPr>
+          <w:sz w:val="20"/>
+        </w:rPr>
+        <w:t xml:space="preserve"> You may have to change the filter in the bottom center of the File Chooser to “All Files” from “XML files”.</w:t>
+      </w:r>
+      <w:r>
+        <w:rPr>
+          <w:sz w:val="20"/>
+        </w:rPr>
+        <w:t xml:space="preserve"> After selecting, click the Import button. The application will inform you if</w:t>
       </w:r>
       <w:r>
         <w:rPr>
@@ -2539,7 +2668,19 @@
         <w:rPr>
           <w:sz w:val="20"/>
         </w:rPr>
-        <w:t xml:space="preserve"> later.</w:t>
+        <w:t xml:space="preserve"> later</w:t>
+      </w:r>
+      <w:r>
+        <w:rPr>
+          <w:sz w:val="20"/>
+        </w:rPr>
+        <w:t xml:space="preserve"> (they can recover the data provided a valid backup is made to the USB stick)</w:t>
+      </w:r>
+      <w:r>
+        <w:rPr>
+          <w:sz w:val="20"/>
+        </w:rPr>
+        <w:t>.</w:t>
       </w:r>
     </w:p>
     <w:p>
@@ -3189,7 +3330,13 @@
       </w:r>
       <w:proofErr w:type="spellEnd"/>
       <w:r>
-        <w:t xml:space="preserve"> can allow remote access to help us troubleshoot problems remotely.</w:t>
+        <w:t xml:space="preserve"> can allow remote access to help us troubleshoot problems remotely</w:t>
+      </w:r>
+      <w:r>
+        <w:t>, and should always be enabled on the tablets</w:t>
+      </w:r>
+      <w:r>
+        <w:t>.</w:t>
       </w:r>
     </w:p>
     <w:p>
@@ -3243,11 +3390,33 @@
       </w:r>
     </w:p>
     <w:sectPr>
+      <w:footerReference w:type="default" r:id="rId9"/>
       <w:pgSz w:w="12240" w:h="15840"/>
       <w:pgMar w:top="720" w:right="720" w:bottom="720" w:left="720" w:gutter="0"/>
     </w:sectPr>
   </w:body>
 </w:document>
+</file>
+
+<file path=word/footer1.xml><?xml version="1.0" encoding="utf-8"?>
+<w:ftr xmlns:mo="http://schemas.microsoft.com/office/mac/office/2008/main" xmlns:ve="http://schemas.openxmlformats.org/markup-compatibility/2006" xmlns:mv="urn:schemas-microsoft-com:mac:vml" xmlns:o="urn:schemas-microsoft-com:office:office" xmlns:r="http://schemas.openxmlformats.org/officeDocument/2006/relationships" xmlns:m="http://schemas.openxmlformats.org/officeDocument/2006/math" xmlns:v="urn:schemas-microsoft-com:vml" xmlns:wp="http://schemas.openxmlformats.org/drawingml/2006/wordprocessingDrawing" xmlns:w10="urn:schemas-microsoft-com:office:word" xmlns:w="http://schemas.openxmlformats.org/wordprocessingml/2006/main" xmlns:wne="http://schemas.microsoft.com/office/word/2006/wordml">
+  <w:p>
+    <w:pPr>
+      <w:pStyle w:val="Footer"/>
+      <w:rPr>
+        <w:i/>
+        <w:sz w:val="18"/>
+      </w:rPr>
+    </w:pPr>
+    <w:r>
+      <w:rPr>
+        <w:i/>
+        <w:sz w:val="18"/>
+      </w:rPr>
+      <w:t>Last updated 6/5 4pm</w:t>
+    </w:r>
+  </w:p>
+</w:ftr>
 </file>
 
 <file path=word/numbering.xml><?xml version="1.0" encoding="utf-8"?>
@@ -4475,6 +4644,52 @@
       <w:szCs w:val="20"/>
     </w:rPr>
   </w:style>
+  <w:style w:type="paragraph" w:styleId="Header">
+    <w:name w:val="header"/>
+    <w:basedOn w:val="Normal"/>
+    <w:link w:val="HeaderChar"/>
+    <w:uiPriority w:val="99"/>
+    <w:semiHidden/>
+    <w:unhideWhenUsed/>
+    <w:rsid w:val="00F503D0"/>
+    <w:pPr>
+      <w:tabs>
+        <w:tab w:val="center" w:pos="4320"/>
+        <w:tab w:val="right" w:pos="8640"/>
+      </w:tabs>
+    </w:pPr>
+  </w:style>
+  <w:style w:type="character" w:customStyle="1" w:styleId="HeaderChar">
+    <w:name w:val="Header Char"/>
+    <w:basedOn w:val="DefaultParagraphFont"/>
+    <w:link w:val="Header"/>
+    <w:uiPriority w:val="99"/>
+    <w:semiHidden/>
+    <w:rsid w:val="00F503D0"/>
+  </w:style>
+  <w:style w:type="paragraph" w:styleId="Footer">
+    <w:name w:val="footer"/>
+    <w:basedOn w:val="Normal"/>
+    <w:link w:val="FooterChar"/>
+    <w:uiPriority w:val="99"/>
+    <w:semiHidden/>
+    <w:unhideWhenUsed/>
+    <w:rsid w:val="00F503D0"/>
+    <w:pPr>
+      <w:tabs>
+        <w:tab w:val="center" w:pos="4320"/>
+        <w:tab w:val="right" w:pos="8640"/>
+      </w:tabs>
+    </w:pPr>
+  </w:style>
+  <w:style w:type="character" w:customStyle="1" w:styleId="FooterChar">
+    <w:name w:val="Footer Char"/>
+    <w:basedOn w:val="DefaultParagraphFont"/>
+    <w:link w:val="Footer"/>
+    <w:uiPriority w:val="99"/>
+    <w:semiHidden/>
+    <w:rsid w:val="00F503D0"/>
+  </w:style>
 </w:styles>
 </file>
 

</xml_diff>

<commit_message>
Updated to docs to describe the new scheduled Toast notification mechanism. Also added a section to Clinician visit doc describing what to explain to the patients on the first visit.
</commit_message>
<xml_diff>
--- a/help/StepsforClinician.docx
+++ b/help/StepsforClinician.docx
@@ -993,6 +993,12 @@
           <w:sz w:val="20"/>
         </w:rPr>
         <w:t>Put the tablet on the selected table and incline it in the provided cases to the lowest angle of display. The power will connect at of the bottom of the device and the USB cable at the top. The positioning of these cables at first seems awkward, particularly the power cable. Ensure you are drawing power by starting up the tablet and checking that the battery icon on the splash screen has a small “pitchfork” on the side of it meaning it is connected to power.</w:t>
+      </w:r>
+      <w:r>
+        <w:rPr>
+          <w:sz w:val="20"/>
+        </w:rPr>
+        <w:t xml:space="preserve"> Ensure the tablet volume is set very high using the volume rocker on the left side, upper corner of the device. The application will issue an audio alert as reading times draw near, and these need to be heard to draw the patient’s attention.</w:t>
       </w:r>
     </w:p>
     <w:p>
@@ -2054,15 +2060,227 @@
     </w:p>
     <w:p>
       <w:pPr>
+        <w:pStyle w:val="Heading2"/>
+      </w:pPr>
+      <w:r>
+        <w:t>Instructions for the Patient and Parents</w:t>
+      </w:r>
+    </w:p>
+    <w:p>
+      <w:r>
+        <w:t>It is worthwhile during the first visit to take some time and explain the system to the patient and the patient’s parent or caretaker. While the system is designed to be as self-sufficient as possible, there are a few things they should be aware of:</w:t>
+      </w:r>
+    </w:p>
+    <w:p/>
+    <w:p>
+      <w:pPr>
+        <w:pStyle w:val="normal0"/>
+        <w:numPr>
+          <w:ilvl w:val="0"/>
+          <w:numId w:val="10"/>
+        </w:numPr>
+        <w:tabs>
+          <w:tab w:val="clear" w:pos="720"/>
+          <w:tab w:val="num" w:pos="360"/>
+        </w:tabs>
+        <w:ind w:left="360"/>
+      </w:pPr>
+      <w:r>
+        <w:t>Show them how the air quality monitor is connected to the tablet through the USB port, and how it should be firmly (but not jammed into) the port. If the tablet and air quality monitor are disconnected, we may have to call them and they need to know how to check the connection.</w:t>
+      </w:r>
+    </w:p>
+    <w:p>
+      <w:pPr>
+        <w:pStyle w:val="normal0"/>
+        <w:numPr>
+          <w:ilvl w:val="0"/>
+          <w:numId w:val="10"/>
+        </w:numPr>
+        <w:tabs>
+          <w:tab w:val="clear" w:pos="720"/>
+          <w:tab w:val="num" w:pos="360"/>
+        </w:tabs>
+        <w:ind w:left="360"/>
+      </w:pPr>
+      <w:r>
+        <w:t>Advise them regarding the importance of maintaining power to the air quality monitor and the tablet. If the air quality monitor fan disturbs them (say, it is too noisy in the evening), it is OK to turn it off via the on/off button on the front, but they need to remember to turn it back on (in the morning).</w:t>
+      </w:r>
+    </w:p>
+    <w:p>
+      <w:pPr>
+        <w:pStyle w:val="normal0"/>
+        <w:numPr>
+          <w:ilvl w:val="0"/>
+          <w:numId w:val="10"/>
+        </w:numPr>
+        <w:tabs>
+          <w:tab w:val="clear" w:pos="720"/>
+          <w:tab w:val="num" w:pos="360"/>
+        </w:tabs>
+        <w:ind w:left="360"/>
+      </w:pPr>
+      <w:r>
+        <w:t>Advise the children that there are no games on the tablet and it is not intended for that purpose. We have stripped out or hidden most of the media applications (like the camera) as well.</w:t>
+      </w:r>
+    </w:p>
+    <w:p>
+      <w:pPr>
+        <w:pStyle w:val="normal0"/>
+        <w:numPr>
+          <w:ilvl w:val="0"/>
+          <w:numId w:val="10"/>
+        </w:numPr>
+        <w:tabs>
+          <w:tab w:val="clear" w:pos="720"/>
+          <w:tab w:val="num" w:pos="360"/>
+        </w:tabs>
+        <w:ind w:left="360"/>
+      </w:pPr>
+      <w:r>
+        <w:t>The fish application is designed to be in focus at all times, but it may disappear from view and the system show the “Metro” screen (the screen full of tiles). This is a behavior of the tablet we do not control. In this situation the application will issue visually and auditory a</w:t>
+      </w:r>
+      <w:r>
+        <w:t>lerts when a reading time coming up. The patient should tap on the notification alert in the upper right to bring the fish application into focus.</w:t>
+      </w:r>
+    </w:p>
+    <w:p>
+      <w:pPr>
+        <w:pStyle w:val="normal0"/>
+        <w:numPr>
+          <w:ilvl w:val="0"/>
+          <w:numId w:val="10"/>
+        </w:numPr>
+        <w:tabs>
+          <w:tab w:val="clear" w:pos="720"/>
+          <w:tab w:val="num" w:pos="360"/>
+        </w:tabs>
+        <w:ind w:left="360"/>
+      </w:pPr>
+      <w:r>
+        <w:t>The applications function without an Internet connection, but of course this is how we monitor that everything is OK and provide remote assistance. Someone in the home should know how to connect the device to the Internet:</w:t>
+      </w:r>
+    </w:p>
+    <w:p>
+      <w:pPr>
+        <w:pStyle w:val="normal0"/>
+        <w:numPr>
+          <w:ilvl w:val="1"/>
+          <w:numId w:val="10"/>
+        </w:numPr>
+      </w:pPr>
+      <w:r>
+        <w:t>Press the Windows key to get to the Metro tile screen</w:t>
+      </w:r>
+    </w:p>
+    <w:p>
+      <w:pPr>
+        <w:pStyle w:val="normal0"/>
+        <w:numPr>
+          <w:ilvl w:val="1"/>
+          <w:numId w:val="10"/>
+        </w:numPr>
+      </w:pPr>
+      <w:r>
+        <w:t>Swipe in from the right-edge, a menu of “charms” should appear.</w:t>
+      </w:r>
+    </w:p>
+    <w:p>
+      <w:pPr>
+        <w:pStyle w:val="normal0"/>
+        <w:numPr>
+          <w:ilvl w:val="1"/>
+          <w:numId w:val="10"/>
+        </w:numPr>
+      </w:pPr>
+      <w:r>
+        <w:t>Tap the bottom charm named “Settings”.</w:t>
+      </w:r>
+    </w:p>
+    <w:p>
+      <w:pPr>
+        <w:pStyle w:val="normal0"/>
+        <w:numPr>
+          <w:ilvl w:val="1"/>
+          <w:numId w:val="10"/>
+        </w:numPr>
+      </w:pPr>
+      <w:r>
+        <w:t>6 icons will show toward the bottom of the pop-out pane, one of which is for network connectivity (the one with vertical bars that look somewhat like an organ pipe).</w:t>
+      </w:r>
+    </w:p>
+    <w:p>
+      <w:pPr>
+        <w:pStyle w:val="normal0"/>
+        <w:numPr>
+          <w:ilvl w:val="1"/>
+          <w:numId w:val="10"/>
+        </w:numPr>
+      </w:pPr>
+      <w:r>
+        <w:t>If the bars are grayed out or have a yellow exclamation point, then there is a connectivity issue.</w:t>
+      </w:r>
+    </w:p>
+    <w:p>
+      <w:pPr>
+        <w:pStyle w:val="normal0"/>
+        <w:numPr>
+          <w:ilvl w:val="2"/>
+          <w:numId w:val="10"/>
+        </w:numPr>
+      </w:pPr>
+      <w:r>
+        <w:t>Tap on the bars and a new pop-out pane appears named “Networks”</w:t>
+      </w:r>
+    </w:p>
+    <w:p>
+      <w:pPr>
+        <w:pStyle w:val="normal0"/>
+        <w:numPr>
+          <w:ilvl w:val="2"/>
+          <w:numId w:val="10"/>
+        </w:numPr>
+      </w:pPr>
+      <w:r>
+        <w:t>Under Wi-Fi the name of the home network should appear. If it does not there is a problem with the home network or the device is not positioned close enough to the home router to pick up the network signal (this is unlikely)</w:t>
+      </w:r>
+    </w:p>
+    <w:p>
+      <w:pPr>
+        <w:pStyle w:val="normal0"/>
+        <w:numPr>
+          <w:ilvl w:val="2"/>
+          <w:numId w:val="10"/>
+        </w:numPr>
+      </w:pPr>
+      <w:r>
+        <w:t>If the home network has an issue an exclamation point and the word “Limited” may appear next to it. In this case the network password may need to be re-entered.</w:t>
+      </w:r>
+    </w:p>
+    <w:p>
+      <w:pPr>
+        <w:pStyle w:val="normal0"/>
+        <w:numPr>
+          <w:ilvl w:val="2"/>
+          <w:numId w:val="10"/>
+        </w:numPr>
+      </w:pPr>
+      <w:r>
+        <w:t>If connectivity still does not work, you can call tech support, or simply leave it off for the time being. The application will function and collect data, but we will lose remote monitoring (we can work to restore it later).</w:t>
+      </w:r>
+    </w:p>
+    <w:p>
+      <w:pPr>
+        <w:pStyle w:val="normal0"/>
+      </w:pPr>
+    </w:p>
+    <w:p>
+      <w:pPr>
         <w:rPr>
           <w:rFonts w:ascii="Arial" w:eastAsia="Arial" w:hAnsi="Arial" w:cs="Arial"/>
           <w:color w:val="000000"/>
           <w:sz w:val="22"/>
         </w:rPr>
       </w:pPr>
-      <w:r>
-        <w:br w:type="page"/>
-      </w:r>
     </w:p>
     <w:p>
       <w:pPr>
@@ -3689,6 +3907,98 @@
     </w:lvl>
   </w:abstractNum>
   <w:abstractNum w:abstractNumId="3">
+    <w:nsid w:val="2A8A2F91"/>
+    <w:multiLevelType w:val="hybridMultilevel"/>
+    <w:tmpl w:val="39A602EA"/>
+    <w:lvl w:ilvl="0" w:tplc="000F0409">
+      <w:start w:val="1"/>
+      <w:numFmt w:val="decimal"/>
+      <w:lvlText w:val="%1."/>
+      <w:lvlJc w:val="left"/>
+      <w:pPr>
+        <w:tabs>
+          <w:tab w:val="num" w:pos="720"/>
+        </w:tabs>
+        <w:ind w:left="720" w:hanging="360"/>
+      </w:pPr>
+      <w:rPr>
+        <w:rFonts w:hint="default"/>
+      </w:rPr>
+    </w:lvl>
+    <w:lvl w:ilvl="1" w:tplc="04090019">
+      <w:start w:val="1"/>
+      <w:numFmt w:val="lowerLetter"/>
+      <w:lvlText w:val="%2."/>
+      <w:lvlJc w:val="left"/>
+      <w:pPr>
+        <w:ind w:left="1440" w:hanging="360"/>
+      </w:pPr>
+    </w:lvl>
+    <w:lvl w:ilvl="2" w:tplc="0409001B">
+      <w:start w:val="1"/>
+      <w:numFmt w:val="lowerRoman"/>
+      <w:lvlText w:val="%3."/>
+      <w:lvlJc w:val="right"/>
+      <w:pPr>
+        <w:ind w:left="2160" w:hanging="180"/>
+      </w:pPr>
+    </w:lvl>
+    <w:lvl w:ilvl="3" w:tplc="0409000F" w:tentative="1">
+      <w:start w:val="1"/>
+      <w:numFmt w:val="decimal"/>
+      <w:lvlText w:val="%4."/>
+      <w:lvlJc w:val="left"/>
+      <w:pPr>
+        <w:ind w:left="2880" w:hanging="360"/>
+      </w:pPr>
+    </w:lvl>
+    <w:lvl w:ilvl="4" w:tplc="04090019" w:tentative="1">
+      <w:start w:val="1"/>
+      <w:numFmt w:val="lowerLetter"/>
+      <w:lvlText w:val="%5."/>
+      <w:lvlJc w:val="left"/>
+      <w:pPr>
+        <w:ind w:left="3600" w:hanging="360"/>
+      </w:pPr>
+    </w:lvl>
+    <w:lvl w:ilvl="5" w:tplc="0409001B" w:tentative="1">
+      <w:start w:val="1"/>
+      <w:numFmt w:val="lowerRoman"/>
+      <w:lvlText w:val="%6."/>
+      <w:lvlJc w:val="right"/>
+      <w:pPr>
+        <w:ind w:left="4320" w:hanging="180"/>
+      </w:pPr>
+    </w:lvl>
+    <w:lvl w:ilvl="6" w:tplc="0409000F" w:tentative="1">
+      <w:start w:val="1"/>
+      <w:numFmt w:val="decimal"/>
+      <w:lvlText w:val="%7."/>
+      <w:lvlJc w:val="left"/>
+      <w:pPr>
+        <w:ind w:left="5040" w:hanging="360"/>
+      </w:pPr>
+    </w:lvl>
+    <w:lvl w:ilvl="7" w:tplc="04090019" w:tentative="1">
+      <w:start w:val="1"/>
+      <w:numFmt w:val="lowerLetter"/>
+      <w:lvlText w:val="%8."/>
+      <w:lvlJc w:val="left"/>
+      <w:pPr>
+        <w:ind w:left="5760" w:hanging="360"/>
+      </w:pPr>
+    </w:lvl>
+    <w:lvl w:ilvl="8" w:tplc="0409001B" w:tentative="1">
+      <w:start w:val="1"/>
+      <w:numFmt w:val="lowerRoman"/>
+      <w:lvlText w:val="%9."/>
+      <w:lvlJc w:val="right"/>
+      <w:pPr>
+        <w:ind w:left="6480" w:hanging="180"/>
+      </w:pPr>
+    </w:lvl>
+  </w:abstractNum>
+  <w:abstractNum w:abstractNumId="4">
     <w:nsid w:val="2BB03169"/>
     <w:multiLevelType w:val="hybridMultilevel"/>
     <w:tmpl w:val="B4FCDAF6"/>
@@ -3777,7 +4087,96 @@
       </w:pPr>
     </w:lvl>
   </w:abstractNum>
-  <w:abstractNum w:abstractNumId="4">
+  <w:abstractNum w:abstractNumId="5">
+    <w:nsid w:val="4CF475FD"/>
+    <w:multiLevelType w:val="hybridMultilevel"/>
+    <w:tmpl w:val="11CACB0A"/>
+    <w:lvl w:ilvl="0" w:tplc="000F0409">
+      <w:start w:val="1"/>
+      <w:numFmt w:val="decimal"/>
+      <w:lvlText w:val="%1."/>
+      <w:lvlJc w:val="left"/>
+      <w:pPr>
+        <w:ind w:left="720" w:hanging="360"/>
+      </w:pPr>
+      <w:rPr>
+        <w:rFonts w:hint="default"/>
+      </w:rPr>
+    </w:lvl>
+    <w:lvl w:ilvl="1" w:tplc="04090019" w:tentative="1">
+      <w:start w:val="1"/>
+      <w:numFmt w:val="lowerLetter"/>
+      <w:lvlText w:val="%2."/>
+      <w:lvlJc w:val="left"/>
+      <w:pPr>
+        <w:ind w:left="1440" w:hanging="360"/>
+      </w:pPr>
+    </w:lvl>
+    <w:lvl w:ilvl="2" w:tplc="0409001B" w:tentative="1">
+      <w:start w:val="1"/>
+      <w:numFmt w:val="lowerRoman"/>
+      <w:lvlText w:val="%3."/>
+      <w:lvlJc w:val="right"/>
+      <w:pPr>
+        <w:ind w:left="2160" w:hanging="180"/>
+      </w:pPr>
+    </w:lvl>
+    <w:lvl w:ilvl="3" w:tplc="0409000F" w:tentative="1">
+      <w:start w:val="1"/>
+      <w:numFmt w:val="decimal"/>
+      <w:lvlText w:val="%4."/>
+      <w:lvlJc w:val="left"/>
+      <w:pPr>
+        <w:ind w:left="2880" w:hanging="360"/>
+      </w:pPr>
+    </w:lvl>
+    <w:lvl w:ilvl="4" w:tplc="04090019" w:tentative="1">
+      <w:start w:val="1"/>
+      <w:numFmt w:val="lowerLetter"/>
+      <w:lvlText w:val="%5."/>
+      <w:lvlJc w:val="left"/>
+      <w:pPr>
+        <w:ind w:left="3600" w:hanging="360"/>
+      </w:pPr>
+    </w:lvl>
+    <w:lvl w:ilvl="5" w:tplc="0409001B" w:tentative="1">
+      <w:start w:val="1"/>
+      <w:numFmt w:val="lowerRoman"/>
+      <w:lvlText w:val="%6."/>
+      <w:lvlJc w:val="right"/>
+      <w:pPr>
+        <w:ind w:left="4320" w:hanging="180"/>
+      </w:pPr>
+    </w:lvl>
+    <w:lvl w:ilvl="6" w:tplc="0409000F" w:tentative="1">
+      <w:start w:val="1"/>
+      <w:numFmt w:val="decimal"/>
+      <w:lvlText w:val="%7."/>
+      <w:lvlJc w:val="left"/>
+      <w:pPr>
+        <w:ind w:left="5040" w:hanging="360"/>
+      </w:pPr>
+    </w:lvl>
+    <w:lvl w:ilvl="7" w:tplc="04090019" w:tentative="1">
+      <w:start w:val="1"/>
+      <w:numFmt w:val="lowerLetter"/>
+      <w:lvlText w:val="%8."/>
+      <w:lvlJc w:val="left"/>
+      <w:pPr>
+        <w:ind w:left="5760" w:hanging="360"/>
+      </w:pPr>
+    </w:lvl>
+    <w:lvl w:ilvl="8" w:tplc="0409001B" w:tentative="1">
+      <w:start w:val="1"/>
+      <w:numFmt w:val="lowerRoman"/>
+      <w:lvlText w:val="%9."/>
+      <w:lvlJc w:val="right"/>
+      <w:pPr>
+        <w:ind w:left="6480" w:hanging="180"/>
+      </w:pPr>
+    </w:lvl>
+  </w:abstractNum>
+  <w:abstractNum w:abstractNumId="6">
     <w:nsid w:val="55113D3B"/>
     <w:multiLevelType w:val="hybridMultilevel"/>
     <w:tmpl w:val="D4B48C40"/>
@@ -3866,7 +4265,7 @@
       </w:pPr>
     </w:lvl>
   </w:abstractNum>
-  <w:abstractNum w:abstractNumId="5">
+  <w:abstractNum w:abstractNumId="7">
     <w:nsid w:val="68EC7D56"/>
     <w:multiLevelType w:val="hybridMultilevel"/>
     <w:tmpl w:val="CCF46886"/>
@@ -3955,7 +4354,7 @@
       </w:pPr>
     </w:lvl>
   </w:abstractNum>
-  <w:abstractNum w:abstractNumId="6">
+  <w:abstractNum w:abstractNumId="8">
     <w:nsid w:val="7A1710CB"/>
     <w:multiLevelType w:val="hybridMultilevel"/>
     <w:tmpl w:val="2BDABC0A"/>
@@ -4044,7 +4443,7 @@
       </w:pPr>
     </w:lvl>
   </w:abstractNum>
-  <w:abstractNum w:abstractNumId="7">
+  <w:abstractNum w:abstractNumId="9">
     <w:nsid w:val="7CB804C4"/>
     <w:multiLevelType w:val="hybridMultilevel"/>
     <w:tmpl w:val="0CD0E930"/>
@@ -4134,10 +4533,10 @@
     </w:lvl>
   </w:abstractNum>
   <w:num w:numId="1">
-    <w:abstractNumId w:val="4"/>
+    <w:abstractNumId w:val="6"/>
   </w:num>
   <w:num w:numId="2">
-    <w:abstractNumId w:val="5"/>
+    <w:abstractNumId w:val="7"/>
   </w:num>
   <w:num w:numId="3">
     <w:abstractNumId w:val="1"/>
@@ -4146,16 +4545,22 @@
     <w:abstractNumId w:val="0"/>
   </w:num>
   <w:num w:numId="5">
-    <w:abstractNumId w:val="6"/>
+    <w:abstractNumId w:val="8"/>
   </w:num>
   <w:num w:numId="6">
     <w:abstractNumId w:val="2"/>
   </w:num>
   <w:num w:numId="7">
-    <w:abstractNumId w:val="3"/>
+    <w:abstractNumId w:val="4"/>
   </w:num>
   <w:num w:numId="8">
-    <w:abstractNumId w:val="7"/>
+    <w:abstractNumId w:val="9"/>
+  </w:num>
+  <w:num w:numId="9">
+    <w:abstractNumId w:val="5"/>
+  </w:num>
+  <w:num w:numId="10">
+    <w:abstractNumId w:val="3"/>
   </w:num>
 </w:numbering>
 </file>
@@ -4690,6 +5095,17 @@
     <w:semiHidden/>
     <w:rsid w:val="00F503D0"/>
   </w:style>
+  <w:style w:type="paragraph" w:styleId="ListParagraph">
+    <w:name w:val="List Paragraph"/>
+    <w:basedOn w:val="Normal"/>
+    <w:uiPriority w:val="34"/>
+    <w:qFormat/>
+    <w:rsid w:val="00C322C6"/>
+    <w:pPr>
+      <w:ind w:left="720"/>
+      <w:contextualSpacing/>
+    </w:pPr>
+  </w:style>
 </w:styles>
 </file>
 

</xml_diff>